<commit_message>
removing tenant full name in tenants report
</commit_message>
<xml_diff>
--- a/zoy-admin-server/src/main/resources/templates/activeTenantsReport.docx
+++ b/zoy-admin-server/src/main/resources/templates/activeTenantsReport.docx
@@ -45,7 +45,18 @@
                 <w:szCs w:val="18"/>
                 <w:shd w:val="clear" w:color="auto" w:fill="FFFFFF"/>
               </w:rPr>
-              <w:t>Tenant Full Name</w:t>
+              <w:t xml:space="preserve">Tenant </w:t>
+            </w:r>
+            <w:r>
+              <w:rPr>
+                <w:rFonts w:ascii="Consolas" w:hAnsi="Consolas" w:cs="Calibri"/>
+                <w:b/>
+                <w:color w:val="000000"/>
+                <w:sz w:val="18"/>
+                <w:szCs w:val="18"/>
+                <w:shd w:val="clear" w:color="auto" w:fill="FFFFFF"/>
+              </w:rPr>
+              <w:t>Name</w:t>
             </w:r>
           </w:p>
         </w:tc>
@@ -585,10 +596,7 @@
         </w:tc>
       </w:tr>
     </w:tbl>
-    <w:p>
-      <w:bookmarkStart w:id="0" w:name="_GoBack"/>
-      <w:bookmarkEnd w:id="0"/>
-    </w:p>
+    <w:p/>
     <w:sectPr>
       <w:headerReference w:type="even" r:id="rId7"/>
       <w:headerReference w:type="default" r:id="rId8"/>
@@ -1861,7 +1869,7 @@
 </file>
 
 <file path=customXml/itemProps1.xml><?xml version="1.0" encoding="utf-8"?>
-<ds:datastoreItem xmlns:ds="http://schemas.openxmlformats.org/officeDocument/2006/customXml" ds:itemID="{78932642-414B-4948-A688-51DC9605E092}">
+<ds:datastoreItem xmlns:ds="http://schemas.openxmlformats.org/officeDocument/2006/customXml" ds:itemID="{CE18D121-FCA4-490F-A22C-26CEA23F4B02}">
   <ds:schemaRefs>
     <ds:schemaRef ds:uri="http://schemas.openxmlformats.org/officeDocument/2006/bibliography"/>
   </ds:schemaRefs>

</xml_diff>

<commit_message>
csv and execel and pdf changes for active report
</commit_message>
<xml_diff>
--- a/zoy-admin-server/src/main/resources/templates/activeTenantsReport.docx
+++ b/zoy-admin-server/src/main/resources/templates/activeTenantsReport.docx
@@ -1,6 +1,6 @@
 
 <file path=word/document.xml><?xml version="1.0" encoding="utf-8"?>
-<w:document xmlns:wpc="http://schemas.microsoft.com/office/word/2010/wordprocessingCanvas" xmlns:cx="http://schemas.microsoft.com/office/drawing/2014/chartex" xmlns:mc="http://schemas.openxmlformats.org/markup-compatibility/2006" xmlns:o="urn:schemas-microsoft-com:office:office" xmlns:r="http://schemas.openxmlformats.org/officeDocument/2006/relationships" xmlns:m="http://schemas.openxmlformats.org/officeDocument/2006/math" xmlns:v="urn:schemas-microsoft-com:vml" xmlns:wp14="http://schemas.microsoft.com/office/word/2010/wordprocessingDrawing" xmlns:wp="http://schemas.openxmlformats.org/drawingml/2006/wordprocessingDrawing" xmlns:w10="urn:schemas-microsoft-com:office:word" xmlns:w="http://schemas.openxmlformats.org/wordprocessingml/2006/main" xmlns:w14="http://schemas.microsoft.com/office/word/2010/wordml" xmlns:w15="http://schemas.microsoft.com/office/word/2012/wordml" xmlns:w16se="http://schemas.microsoft.com/office/word/2015/wordml/symex" xmlns:wpg="http://schemas.microsoft.com/office/word/2010/wordprocessingGroup" xmlns:wpi="http://schemas.microsoft.com/office/word/2010/wordprocessingInk" xmlns:wne="http://schemas.microsoft.com/office/word/2006/wordml" xmlns:wps="http://schemas.microsoft.com/office/word/2010/wordprocessingShape" mc:Ignorable="w14 w15 w16se wp14">
+<w:document xmlns:wpc="http://schemas.microsoft.com/office/word/2010/wordprocessingCanvas" xmlns:cx="http://schemas.microsoft.com/office/drawing/2014/chartex" xmlns:cx1="http://schemas.microsoft.com/office/drawing/2015/9/8/chartex" xmlns:mc="http://schemas.openxmlformats.org/markup-compatibility/2006" xmlns:o="urn:schemas-microsoft-com:office:office" xmlns:r="http://schemas.openxmlformats.org/officeDocument/2006/relationships" xmlns:m="http://schemas.openxmlformats.org/officeDocument/2006/math" xmlns:v="urn:schemas-microsoft-com:vml" xmlns:wp14="http://schemas.microsoft.com/office/word/2010/wordprocessingDrawing" xmlns:wp="http://schemas.openxmlformats.org/drawingml/2006/wordprocessingDrawing" xmlns:w10="urn:schemas-microsoft-com:office:word" xmlns:w="http://schemas.openxmlformats.org/wordprocessingml/2006/main" xmlns:w14="http://schemas.microsoft.com/office/word/2010/wordml" xmlns:w15="http://schemas.microsoft.com/office/word/2012/wordml" xmlns:w16se="http://schemas.microsoft.com/office/word/2015/wordml/symex" xmlns:wpg="http://schemas.microsoft.com/office/word/2010/wordprocessingGroup" xmlns:wpi="http://schemas.microsoft.com/office/word/2010/wordprocessingInk" xmlns:wne="http://schemas.microsoft.com/office/word/2006/wordml" xmlns:wps="http://schemas.microsoft.com/office/word/2010/wordprocessingShape" mc:Ignorable="w14 w15 w16se wp14">
   <w:body>
     <w:tbl>
       <w:tblPr>
@@ -273,7 +273,7 @@
                 <w:szCs w:val="18"/>
                 <w:shd w:val="clear" w:color="auto" w:fill="FFFFFF"/>
               </w:rPr>
-              <w:t>Expected Check-out Date</w:t>
+              <w:t>Check-out Date</w:t>
             </w:r>
           </w:p>
         </w:tc>
@@ -596,7 +596,10 @@
         </w:tc>
       </w:tr>
     </w:tbl>
-    <w:p/>
+    <w:p>
+      <w:bookmarkStart w:id="0" w:name="_GoBack"/>
+      <w:bookmarkEnd w:id="0"/>
+    </w:p>
     <w:sectPr>
       <w:headerReference w:type="even" r:id="rId7"/>
       <w:headerReference w:type="default" r:id="rId8"/>
@@ -614,7 +617,7 @@
 </file>
 
 <file path=word/endnotes.xml><?xml version="1.0" encoding="utf-8"?>
-<w:endnotes xmlns:wpc="http://schemas.microsoft.com/office/word/2010/wordprocessingCanvas" xmlns:cx="http://schemas.microsoft.com/office/drawing/2014/chartex" xmlns:mc="http://schemas.openxmlformats.org/markup-compatibility/2006" xmlns:o="urn:schemas-microsoft-com:office:office" xmlns:r="http://schemas.openxmlformats.org/officeDocument/2006/relationships" xmlns:m="http://schemas.openxmlformats.org/officeDocument/2006/math" xmlns:v="urn:schemas-microsoft-com:vml" xmlns:wp14="http://schemas.microsoft.com/office/word/2010/wordprocessingDrawing" xmlns:wp="http://schemas.openxmlformats.org/drawingml/2006/wordprocessingDrawing" xmlns:w10="urn:schemas-microsoft-com:office:word" xmlns:w="http://schemas.openxmlformats.org/wordprocessingml/2006/main" xmlns:w14="http://schemas.microsoft.com/office/word/2010/wordml" xmlns:w15="http://schemas.microsoft.com/office/word/2012/wordml" xmlns:w16se="http://schemas.microsoft.com/office/word/2015/wordml/symex" xmlns:wpg="http://schemas.microsoft.com/office/word/2010/wordprocessingGroup" xmlns:wpi="http://schemas.microsoft.com/office/word/2010/wordprocessingInk" xmlns:wne="http://schemas.microsoft.com/office/word/2006/wordml" xmlns:wps="http://schemas.microsoft.com/office/word/2010/wordprocessingShape" mc:Ignorable="w14 w15 w16se wp14">
+<w:endnotes xmlns:wpc="http://schemas.microsoft.com/office/word/2010/wordprocessingCanvas" xmlns:cx="http://schemas.microsoft.com/office/drawing/2014/chartex" xmlns:cx1="http://schemas.microsoft.com/office/drawing/2015/9/8/chartex" xmlns:mc="http://schemas.openxmlformats.org/markup-compatibility/2006" xmlns:o="urn:schemas-microsoft-com:office:office" xmlns:r="http://schemas.openxmlformats.org/officeDocument/2006/relationships" xmlns:m="http://schemas.openxmlformats.org/officeDocument/2006/math" xmlns:v="urn:schemas-microsoft-com:vml" xmlns:wp14="http://schemas.microsoft.com/office/word/2010/wordprocessingDrawing" xmlns:wp="http://schemas.openxmlformats.org/drawingml/2006/wordprocessingDrawing" xmlns:w10="urn:schemas-microsoft-com:office:word" xmlns:w="http://schemas.openxmlformats.org/wordprocessingml/2006/main" xmlns:w14="http://schemas.microsoft.com/office/word/2010/wordml" xmlns:w15="http://schemas.microsoft.com/office/word/2012/wordml" xmlns:w16se="http://schemas.microsoft.com/office/word/2015/wordml/symex" xmlns:wpg="http://schemas.microsoft.com/office/word/2010/wordprocessingGroup" xmlns:wpi="http://schemas.microsoft.com/office/word/2010/wordprocessingInk" xmlns:wne="http://schemas.microsoft.com/office/word/2006/wordml" xmlns:wps="http://schemas.microsoft.com/office/word/2010/wordprocessingShape" mc:Ignorable="w14 w15 w16se wp14">
   <w:endnote w:type="separator" w:id="-1">
     <w:p>
       <w:pPr>
@@ -639,7 +642,7 @@
 </file>
 
 <file path=word/footer1.xml><?xml version="1.0" encoding="utf-8"?>
-<w:ftr xmlns:wpc="http://schemas.microsoft.com/office/word/2010/wordprocessingCanvas" xmlns:cx="http://schemas.microsoft.com/office/drawing/2014/chartex" xmlns:mc="http://schemas.openxmlformats.org/markup-compatibility/2006" xmlns:o="urn:schemas-microsoft-com:office:office" xmlns:r="http://schemas.openxmlformats.org/officeDocument/2006/relationships" xmlns:m="http://schemas.openxmlformats.org/officeDocument/2006/math" xmlns:v="urn:schemas-microsoft-com:vml" xmlns:wp14="http://schemas.microsoft.com/office/word/2010/wordprocessingDrawing" xmlns:wp="http://schemas.openxmlformats.org/drawingml/2006/wordprocessingDrawing" xmlns:w10="urn:schemas-microsoft-com:office:word" xmlns:w="http://schemas.openxmlformats.org/wordprocessingml/2006/main" xmlns:w14="http://schemas.microsoft.com/office/word/2010/wordml" xmlns:w15="http://schemas.microsoft.com/office/word/2012/wordml" xmlns:w16se="http://schemas.microsoft.com/office/word/2015/wordml/symex" xmlns:wpg="http://schemas.microsoft.com/office/word/2010/wordprocessingGroup" xmlns:wpi="http://schemas.microsoft.com/office/word/2010/wordprocessingInk" xmlns:wne="http://schemas.microsoft.com/office/word/2006/wordml" xmlns:wps="http://schemas.microsoft.com/office/word/2010/wordprocessingShape" mc:Ignorable="w14 w15 w16se wp14">
+<w:ftr xmlns:wpc="http://schemas.microsoft.com/office/word/2010/wordprocessingCanvas" xmlns:cx="http://schemas.microsoft.com/office/drawing/2014/chartex" xmlns:cx1="http://schemas.microsoft.com/office/drawing/2015/9/8/chartex" xmlns:mc="http://schemas.openxmlformats.org/markup-compatibility/2006" xmlns:o="urn:schemas-microsoft-com:office:office" xmlns:r="http://schemas.openxmlformats.org/officeDocument/2006/relationships" xmlns:m="http://schemas.openxmlformats.org/officeDocument/2006/math" xmlns:v="urn:schemas-microsoft-com:vml" xmlns:wp14="http://schemas.microsoft.com/office/word/2010/wordprocessingDrawing" xmlns:wp="http://schemas.openxmlformats.org/drawingml/2006/wordprocessingDrawing" xmlns:w10="urn:schemas-microsoft-com:office:word" xmlns:w="http://schemas.openxmlformats.org/wordprocessingml/2006/main" xmlns:w14="http://schemas.microsoft.com/office/word/2010/wordml" xmlns:w15="http://schemas.microsoft.com/office/word/2012/wordml" xmlns:w16se="http://schemas.microsoft.com/office/word/2015/wordml/symex" xmlns:wpg="http://schemas.microsoft.com/office/word/2010/wordprocessingGroup" xmlns:wpi="http://schemas.microsoft.com/office/word/2010/wordprocessingInk" xmlns:wne="http://schemas.microsoft.com/office/word/2006/wordml" xmlns:wps="http://schemas.microsoft.com/office/word/2010/wordprocessingShape" mc:Ignorable="w14 w15 w16se wp14">
   <w:p>
     <w:pPr>
       <w:pStyle w:val="Footer"/>
@@ -649,7 +652,7 @@
 </file>
 
 <file path=word/footer2.xml><?xml version="1.0" encoding="utf-8"?>
-<w:ftr xmlns:wpc="http://schemas.microsoft.com/office/word/2010/wordprocessingCanvas" xmlns:cx="http://schemas.microsoft.com/office/drawing/2014/chartex" xmlns:mc="http://schemas.openxmlformats.org/markup-compatibility/2006" xmlns:o="urn:schemas-microsoft-com:office:office" xmlns:r="http://schemas.openxmlformats.org/officeDocument/2006/relationships" xmlns:m="http://schemas.openxmlformats.org/officeDocument/2006/math" xmlns:v="urn:schemas-microsoft-com:vml" xmlns:wp14="http://schemas.microsoft.com/office/word/2010/wordprocessingDrawing" xmlns:wp="http://schemas.openxmlformats.org/drawingml/2006/wordprocessingDrawing" xmlns:w10="urn:schemas-microsoft-com:office:word" xmlns:w="http://schemas.openxmlformats.org/wordprocessingml/2006/main" xmlns:w14="http://schemas.microsoft.com/office/word/2010/wordml" xmlns:w15="http://schemas.microsoft.com/office/word/2012/wordml" xmlns:w16se="http://schemas.microsoft.com/office/word/2015/wordml/symex" xmlns:wpg="http://schemas.microsoft.com/office/word/2010/wordprocessingGroup" xmlns:wpi="http://schemas.microsoft.com/office/word/2010/wordprocessingInk" xmlns:wne="http://schemas.microsoft.com/office/word/2006/wordml" xmlns:wps="http://schemas.microsoft.com/office/word/2010/wordprocessingShape" mc:Ignorable="w14 w15 w16se wp14">
+<w:ftr xmlns:wpc="http://schemas.microsoft.com/office/word/2010/wordprocessingCanvas" xmlns:cx="http://schemas.microsoft.com/office/drawing/2014/chartex" xmlns:cx1="http://schemas.microsoft.com/office/drawing/2015/9/8/chartex" xmlns:mc="http://schemas.openxmlformats.org/markup-compatibility/2006" xmlns:o="urn:schemas-microsoft-com:office:office" xmlns:r="http://schemas.openxmlformats.org/officeDocument/2006/relationships" xmlns:m="http://schemas.openxmlformats.org/officeDocument/2006/math" xmlns:v="urn:schemas-microsoft-com:vml" xmlns:wp14="http://schemas.microsoft.com/office/word/2010/wordprocessingDrawing" xmlns:wp="http://schemas.openxmlformats.org/drawingml/2006/wordprocessingDrawing" xmlns:w10="urn:schemas-microsoft-com:office:word" xmlns:w="http://schemas.openxmlformats.org/wordprocessingml/2006/main" xmlns:w14="http://schemas.microsoft.com/office/word/2010/wordml" xmlns:w15="http://schemas.microsoft.com/office/word/2012/wordml" xmlns:w16se="http://schemas.microsoft.com/office/word/2015/wordml/symex" xmlns:wpg="http://schemas.microsoft.com/office/word/2010/wordprocessingGroup" xmlns:wpi="http://schemas.microsoft.com/office/word/2010/wordprocessingInk" xmlns:wne="http://schemas.microsoft.com/office/word/2006/wordml" xmlns:wps="http://schemas.microsoft.com/office/word/2010/wordprocessingShape" mc:Ignorable="w14 w15 w16se wp14">
   <w:p>
     <w:pPr>
       <w:tabs>
@@ -803,7 +806,7 @@
 </file>
 
 <file path=word/footer3.xml><?xml version="1.0" encoding="utf-8"?>
-<w:ftr xmlns:wpc="http://schemas.microsoft.com/office/word/2010/wordprocessingCanvas" xmlns:cx="http://schemas.microsoft.com/office/drawing/2014/chartex" xmlns:mc="http://schemas.openxmlformats.org/markup-compatibility/2006" xmlns:o="urn:schemas-microsoft-com:office:office" xmlns:r="http://schemas.openxmlformats.org/officeDocument/2006/relationships" xmlns:m="http://schemas.openxmlformats.org/officeDocument/2006/math" xmlns:v="urn:schemas-microsoft-com:vml" xmlns:wp14="http://schemas.microsoft.com/office/word/2010/wordprocessingDrawing" xmlns:wp="http://schemas.openxmlformats.org/drawingml/2006/wordprocessingDrawing" xmlns:w10="urn:schemas-microsoft-com:office:word" xmlns:w="http://schemas.openxmlformats.org/wordprocessingml/2006/main" xmlns:w14="http://schemas.microsoft.com/office/word/2010/wordml" xmlns:w15="http://schemas.microsoft.com/office/word/2012/wordml" xmlns:w16se="http://schemas.microsoft.com/office/word/2015/wordml/symex" xmlns:wpg="http://schemas.microsoft.com/office/word/2010/wordprocessingGroup" xmlns:wpi="http://schemas.microsoft.com/office/word/2010/wordprocessingInk" xmlns:wne="http://schemas.microsoft.com/office/word/2006/wordml" xmlns:wps="http://schemas.microsoft.com/office/word/2010/wordprocessingShape" mc:Ignorable="w14 w15 w16se wp14">
+<w:ftr xmlns:wpc="http://schemas.microsoft.com/office/word/2010/wordprocessingCanvas" xmlns:cx="http://schemas.microsoft.com/office/drawing/2014/chartex" xmlns:cx1="http://schemas.microsoft.com/office/drawing/2015/9/8/chartex" xmlns:mc="http://schemas.openxmlformats.org/markup-compatibility/2006" xmlns:o="urn:schemas-microsoft-com:office:office" xmlns:r="http://schemas.openxmlformats.org/officeDocument/2006/relationships" xmlns:m="http://schemas.openxmlformats.org/officeDocument/2006/math" xmlns:v="urn:schemas-microsoft-com:vml" xmlns:wp14="http://schemas.microsoft.com/office/word/2010/wordprocessingDrawing" xmlns:wp="http://schemas.openxmlformats.org/drawingml/2006/wordprocessingDrawing" xmlns:w10="urn:schemas-microsoft-com:office:word" xmlns:w="http://schemas.openxmlformats.org/wordprocessingml/2006/main" xmlns:w14="http://schemas.microsoft.com/office/word/2010/wordml" xmlns:w15="http://schemas.microsoft.com/office/word/2012/wordml" xmlns:w16se="http://schemas.microsoft.com/office/word/2015/wordml/symex" xmlns:wpg="http://schemas.microsoft.com/office/word/2010/wordprocessingGroup" xmlns:wpi="http://schemas.microsoft.com/office/word/2010/wordprocessingInk" xmlns:wne="http://schemas.microsoft.com/office/word/2006/wordml" xmlns:wps="http://schemas.microsoft.com/office/word/2010/wordprocessingShape" mc:Ignorable="w14 w15 w16se wp14">
   <w:p>
     <w:pPr>
       <w:pStyle w:val="Footer"/>
@@ -813,7 +816,7 @@
 </file>
 
 <file path=word/footnotes.xml><?xml version="1.0" encoding="utf-8"?>
-<w:footnotes xmlns:wpc="http://schemas.microsoft.com/office/word/2010/wordprocessingCanvas" xmlns:cx="http://schemas.microsoft.com/office/drawing/2014/chartex" xmlns:mc="http://schemas.openxmlformats.org/markup-compatibility/2006" xmlns:o="urn:schemas-microsoft-com:office:office" xmlns:r="http://schemas.openxmlformats.org/officeDocument/2006/relationships" xmlns:m="http://schemas.openxmlformats.org/officeDocument/2006/math" xmlns:v="urn:schemas-microsoft-com:vml" xmlns:wp14="http://schemas.microsoft.com/office/word/2010/wordprocessingDrawing" xmlns:wp="http://schemas.openxmlformats.org/drawingml/2006/wordprocessingDrawing" xmlns:w10="urn:schemas-microsoft-com:office:word" xmlns:w="http://schemas.openxmlformats.org/wordprocessingml/2006/main" xmlns:w14="http://schemas.microsoft.com/office/word/2010/wordml" xmlns:w15="http://schemas.microsoft.com/office/word/2012/wordml" xmlns:w16se="http://schemas.microsoft.com/office/word/2015/wordml/symex" xmlns:wpg="http://schemas.microsoft.com/office/word/2010/wordprocessingGroup" xmlns:wpi="http://schemas.microsoft.com/office/word/2010/wordprocessingInk" xmlns:wne="http://schemas.microsoft.com/office/word/2006/wordml" xmlns:wps="http://schemas.microsoft.com/office/word/2010/wordprocessingShape" mc:Ignorable="w14 w15 w16se wp14">
+<w:footnotes xmlns:wpc="http://schemas.microsoft.com/office/word/2010/wordprocessingCanvas" xmlns:cx="http://schemas.microsoft.com/office/drawing/2014/chartex" xmlns:cx1="http://schemas.microsoft.com/office/drawing/2015/9/8/chartex" xmlns:mc="http://schemas.openxmlformats.org/markup-compatibility/2006" xmlns:o="urn:schemas-microsoft-com:office:office" xmlns:r="http://schemas.openxmlformats.org/officeDocument/2006/relationships" xmlns:m="http://schemas.openxmlformats.org/officeDocument/2006/math" xmlns:v="urn:schemas-microsoft-com:vml" xmlns:wp14="http://schemas.microsoft.com/office/word/2010/wordprocessingDrawing" xmlns:wp="http://schemas.openxmlformats.org/drawingml/2006/wordprocessingDrawing" xmlns:w10="urn:schemas-microsoft-com:office:word" xmlns:w="http://schemas.openxmlformats.org/wordprocessingml/2006/main" xmlns:w14="http://schemas.microsoft.com/office/word/2010/wordml" xmlns:w15="http://schemas.microsoft.com/office/word/2012/wordml" xmlns:w16se="http://schemas.microsoft.com/office/word/2015/wordml/symex" xmlns:wpg="http://schemas.microsoft.com/office/word/2010/wordprocessingGroup" xmlns:wpi="http://schemas.microsoft.com/office/word/2010/wordprocessingInk" xmlns:wne="http://schemas.microsoft.com/office/word/2006/wordml" xmlns:wps="http://schemas.microsoft.com/office/word/2010/wordprocessingShape" mc:Ignorable="w14 w15 w16se wp14">
   <w:footnote w:type="separator" w:id="-1">
     <w:p>
       <w:pPr>
@@ -838,7 +841,7 @@
 </file>
 
 <file path=word/header1.xml><?xml version="1.0" encoding="utf-8"?>
-<w:hdr xmlns:wpc="http://schemas.microsoft.com/office/word/2010/wordprocessingCanvas" xmlns:cx="http://schemas.microsoft.com/office/drawing/2014/chartex" xmlns:mc="http://schemas.openxmlformats.org/markup-compatibility/2006" xmlns:o="urn:schemas-microsoft-com:office:office" xmlns:r="http://schemas.openxmlformats.org/officeDocument/2006/relationships" xmlns:m="http://schemas.openxmlformats.org/officeDocument/2006/math" xmlns:v="urn:schemas-microsoft-com:vml" xmlns:wp14="http://schemas.microsoft.com/office/word/2010/wordprocessingDrawing" xmlns:wp="http://schemas.openxmlformats.org/drawingml/2006/wordprocessingDrawing" xmlns:w10="urn:schemas-microsoft-com:office:word" xmlns:w="http://schemas.openxmlformats.org/wordprocessingml/2006/main" xmlns:w14="http://schemas.microsoft.com/office/word/2010/wordml" xmlns:w15="http://schemas.microsoft.com/office/word/2012/wordml" xmlns:w16se="http://schemas.microsoft.com/office/word/2015/wordml/symex" xmlns:wpg="http://schemas.microsoft.com/office/word/2010/wordprocessingGroup" xmlns:wpi="http://schemas.microsoft.com/office/word/2010/wordprocessingInk" xmlns:wne="http://schemas.microsoft.com/office/word/2006/wordml" xmlns:wps="http://schemas.microsoft.com/office/word/2010/wordprocessingShape" mc:Ignorable="w14 w15 w16se wp14">
+<w:hdr xmlns:wpc="http://schemas.microsoft.com/office/word/2010/wordprocessingCanvas" xmlns:cx="http://schemas.microsoft.com/office/drawing/2014/chartex" xmlns:cx1="http://schemas.microsoft.com/office/drawing/2015/9/8/chartex" xmlns:mc="http://schemas.openxmlformats.org/markup-compatibility/2006" xmlns:o="urn:schemas-microsoft-com:office:office" xmlns:r="http://schemas.openxmlformats.org/officeDocument/2006/relationships" xmlns:m="http://schemas.openxmlformats.org/officeDocument/2006/math" xmlns:v="urn:schemas-microsoft-com:vml" xmlns:wp14="http://schemas.microsoft.com/office/word/2010/wordprocessingDrawing" xmlns:wp="http://schemas.openxmlformats.org/drawingml/2006/wordprocessingDrawing" xmlns:w10="urn:schemas-microsoft-com:office:word" xmlns:w="http://schemas.openxmlformats.org/wordprocessingml/2006/main" xmlns:w14="http://schemas.microsoft.com/office/word/2010/wordml" xmlns:w15="http://schemas.microsoft.com/office/word/2012/wordml" xmlns:w16se="http://schemas.microsoft.com/office/word/2015/wordml/symex" xmlns:wpg="http://schemas.microsoft.com/office/word/2010/wordprocessingGroup" xmlns:wpi="http://schemas.microsoft.com/office/word/2010/wordprocessingInk" xmlns:wne="http://schemas.microsoft.com/office/word/2006/wordml" xmlns:wps="http://schemas.microsoft.com/office/word/2010/wordprocessingShape" mc:Ignorable="w14 w15 w16se wp14">
   <w:p>
     <w:pPr>
       <w:pStyle w:val="Header"/>
@@ -879,7 +882,7 @@
 </file>
 
 <file path=word/header2.xml><?xml version="1.0" encoding="utf-8"?>
-<w:hdr xmlns:wpc="http://schemas.microsoft.com/office/word/2010/wordprocessingCanvas" xmlns:cx="http://schemas.microsoft.com/office/drawing/2014/chartex" xmlns:mc="http://schemas.openxmlformats.org/markup-compatibility/2006" xmlns:o="urn:schemas-microsoft-com:office:office" xmlns:r="http://schemas.openxmlformats.org/officeDocument/2006/relationships" xmlns:m="http://schemas.openxmlformats.org/officeDocument/2006/math" xmlns:v="urn:schemas-microsoft-com:vml" xmlns:wp14="http://schemas.microsoft.com/office/word/2010/wordprocessingDrawing" xmlns:wp="http://schemas.openxmlformats.org/drawingml/2006/wordprocessingDrawing" xmlns:w10="urn:schemas-microsoft-com:office:word" xmlns:w="http://schemas.openxmlformats.org/wordprocessingml/2006/main" xmlns:w14="http://schemas.microsoft.com/office/word/2010/wordml" xmlns:w15="http://schemas.microsoft.com/office/word/2012/wordml" xmlns:w16se="http://schemas.microsoft.com/office/word/2015/wordml/symex" xmlns:wpg="http://schemas.microsoft.com/office/word/2010/wordprocessingGroup" xmlns:wpi="http://schemas.microsoft.com/office/word/2010/wordprocessingInk" xmlns:wne="http://schemas.microsoft.com/office/word/2006/wordml" xmlns:wps="http://schemas.microsoft.com/office/word/2010/wordprocessingShape" mc:Ignorable="w14 w15 w16se wp14">
+<w:hdr xmlns:wpc="http://schemas.microsoft.com/office/word/2010/wordprocessingCanvas" xmlns:cx="http://schemas.microsoft.com/office/drawing/2014/chartex" xmlns:cx1="http://schemas.microsoft.com/office/drawing/2015/9/8/chartex" xmlns:mc="http://schemas.openxmlformats.org/markup-compatibility/2006" xmlns:o="urn:schemas-microsoft-com:office:office" xmlns:r="http://schemas.openxmlformats.org/officeDocument/2006/relationships" xmlns:m="http://schemas.openxmlformats.org/officeDocument/2006/math" xmlns:v="urn:schemas-microsoft-com:vml" xmlns:wp14="http://schemas.microsoft.com/office/word/2010/wordprocessingDrawing" xmlns:wp="http://schemas.openxmlformats.org/drawingml/2006/wordprocessingDrawing" xmlns:w10="urn:schemas-microsoft-com:office:word" xmlns:w="http://schemas.openxmlformats.org/wordprocessingml/2006/main" xmlns:w14="http://schemas.microsoft.com/office/word/2010/wordml" xmlns:w15="http://schemas.microsoft.com/office/word/2012/wordml" xmlns:w16se="http://schemas.microsoft.com/office/word/2015/wordml/symex" xmlns:wpg="http://schemas.microsoft.com/office/word/2010/wordprocessingGroup" xmlns:wpi="http://schemas.microsoft.com/office/word/2010/wordprocessingInk" xmlns:wne="http://schemas.microsoft.com/office/word/2006/wordml" xmlns:wps="http://schemas.microsoft.com/office/word/2010/wordprocessingShape" mc:Ignorable="w14 w15 w16se wp14">
   <w:p>
     <w:pPr>
       <w:pStyle w:val="Header"/>
@@ -1060,7 +1063,7 @@
 </file>
 
 <file path=word/header3.xml><?xml version="1.0" encoding="utf-8"?>
-<w:hdr xmlns:wpc="http://schemas.microsoft.com/office/word/2010/wordprocessingCanvas" xmlns:cx="http://schemas.microsoft.com/office/drawing/2014/chartex" xmlns:mc="http://schemas.openxmlformats.org/markup-compatibility/2006" xmlns:o="urn:schemas-microsoft-com:office:office" xmlns:r="http://schemas.openxmlformats.org/officeDocument/2006/relationships" xmlns:m="http://schemas.openxmlformats.org/officeDocument/2006/math" xmlns:v="urn:schemas-microsoft-com:vml" xmlns:wp14="http://schemas.microsoft.com/office/word/2010/wordprocessingDrawing" xmlns:wp="http://schemas.openxmlformats.org/drawingml/2006/wordprocessingDrawing" xmlns:w10="urn:schemas-microsoft-com:office:word" xmlns:w="http://schemas.openxmlformats.org/wordprocessingml/2006/main" xmlns:w14="http://schemas.microsoft.com/office/word/2010/wordml" xmlns:w15="http://schemas.microsoft.com/office/word/2012/wordml" xmlns:w16se="http://schemas.microsoft.com/office/word/2015/wordml/symex" xmlns:wpg="http://schemas.microsoft.com/office/word/2010/wordprocessingGroup" xmlns:wpi="http://schemas.microsoft.com/office/word/2010/wordprocessingInk" xmlns:wne="http://schemas.microsoft.com/office/word/2006/wordml" xmlns:wps="http://schemas.microsoft.com/office/word/2010/wordprocessingShape" mc:Ignorable="w14 w15 w16se wp14">
+<w:hdr xmlns:wpc="http://schemas.microsoft.com/office/word/2010/wordprocessingCanvas" xmlns:cx="http://schemas.microsoft.com/office/drawing/2014/chartex" xmlns:cx1="http://schemas.microsoft.com/office/drawing/2015/9/8/chartex" xmlns:mc="http://schemas.openxmlformats.org/markup-compatibility/2006" xmlns:o="urn:schemas-microsoft-com:office:office" xmlns:r="http://schemas.openxmlformats.org/officeDocument/2006/relationships" xmlns:m="http://schemas.openxmlformats.org/officeDocument/2006/math" xmlns:v="urn:schemas-microsoft-com:vml" xmlns:wp14="http://schemas.microsoft.com/office/word/2010/wordprocessingDrawing" xmlns:wp="http://schemas.openxmlformats.org/drawingml/2006/wordprocessingDrawing" xmlns:w10="urn:schemas-microsoft-com:office:word" xmlns:w="http://schemas.openxmlformats.org/wordprocessingml/2006/main" xmlns:w14="http://schemas.microsoft.com/office/word/2010/wordml" xmlns:w15="http://schemas.microsoft.com/office/word/2012/wordml" xmlns:w16se="http://schemas.microsoft.com/office/word/2015/wordml/symex" xmlns:wpg="http://schemas.microsoft.com/office/word/2010/wordprocessingGroup" xmlns:wpi="http://schemas.microsoft.com/office/word/2010/wordprocessingInk" xmlns:wne="http://schemas.microsoft.com/office/word/2006/wordml" xmlns:wps="http://schemas.microsoft.com/office/word/2010/wordprocessingShape" mc:Ignorable="w14 w15 w16se wp14">
   <w:p>
     <w:pPr>
       <w:pStyle w:val="Header"/>
@@ -1869,7 +1872,7 @@
 </file>
 
 <file path=customXml/itemProps1.xml><?xml version="1.0" encoding="utf-8"?>
-<ds:datastoreItem xmlns:ds="http://schemas.openxmlformats.org/officeDocument/2006/customXml" ds:itemID="{CE18D121-FCA4-490F-A22C-26CEA23F4B02}">
+<ds:datastoreItem xmlns:ds="http://schemas.openxmlformats.org/officeDocument/2006/customXml" ds:itemID="{45329CD2-2AC6-4EBD-AE9C-6077904BB7AC}">
   <ds:schemaRefs>
     <ds:schemaRef ds:uri="http://schemas.openxmlformats.org/officeDocument/2006/bibliography"/>
   </ds:schemaRefs>

</xml_diff>